<commit_message>
Milestones explained in details
</commit_message>
<xml_diff>
--- a/Proposal/Chapter 4 - Project Planning.docx
+++ b/Proposal/Chapter 4 - Project Planning.docx
@@ -366,6 +366,119 @@
     <w:p>
       <w:pPr>
         <w:spacing w:line="360" w:lineRule="auto"/>
+        <w:ind w:left="720" w:firstLine="720"/>
+        <w:rPr>
+          <w:rFonts w:ascii="Arial" w:hAnsi="Arial" w:cs="Arial"/>
+        </w:rPr>
+      </w:pPr>
+      <w:r>
+        <w:rPr>
+          <w:rFonts w:ascii="Arial" w:hAnsi="Arial" w:cs="Arial"/>
+        </w:rPr>
+        <w:t xml:space="preserve">The time duration for the first task is set to 16 days which is the proposal of the project. I am planning to finish a proposal in 16 days because it is the core document that will help us to give an overview of our project. </w:t>
+      </w:r>
+    </w:p>
+    <w:p>
+      <w:pPr>
+        <w:spacing w:line="360" w:lineRule="auto"/>
+        <w:ind w:left="720" w:firstLine="720"/>
+        <w:rPr>
+          <w:rFonts w:ascii="Arial" w:hAnsi="Arial" w:cs="Arial"/>
+        </w:rPr>
+      </w:pPr>
+      <w:r>
+        <w:rPr>
+          <w:rFonts w:ascii="Arial" w:hAnsi="Arial" w:cs="Arial"/>
+        </w:rPr>
+        <w:t>I'll set the time duration of analysis for 28 days. I will set time duration for requirement gathering and analysis, document system requirement specifications, use case, and architecture for 8, 5, 8, and 7 days respectively. The reason for taking 28 days in an analysis is because analysis will act as the blueprint for the project and it will also help later to have a clear understanding of the project'</w:t>
+      </w:r>
+      <w:r>
+        <w:rPr>
+          <w:rFonts w:ascii="Arial" w:hAnsi="Arial" w:cs="Arial"/>
+        </w:rPr>
+        <w:t>s needs and requirements.</w:t>
+      </w:r>
+    </w:p>
+    <w:p>
+      <w:pPr>
+        <w:spacing w:line="360" w:lineRule="auto"/>
+        <w:ind w:left="720" w:firstLine="720"/>
+        <w:rPr>
+          <w:rFonts w:ascii="Arial" w:hAnsi="Arial" w:cs="Arial"/>
+        </w:rPr>
+      </w:pPr>
+      <w:r>
+        <w:rPr>
+          <w:rFonts w:ascii="Arial" w:hAnsi="Arial" w:cs="Arial"/>
+        </w:rPr>
+        <w:t>For designing, I will take 25 days approximately. In design, I will make a Class diagram as a Structural Model which will help to represent the static view of a project. Activity Diagram and Sequence Diagram as Behavioral Diagram which will help to focus on dynamic aspects of a project. ER Modeling, Data Dictionary and Reviewing final design under Database Design because it will help the project to improve its data consistency and also it will help to increase the performance of the database system.</w:t>
+      </w:r>
+    </w:p>
+    <w:p>
+      <w:pPr>
+        <w:spacing w:line="360" w:lineRule="auto"/>
+        <w:ind w:left="720" w:firstLine="720"/>
+        <w:rPr>
+          <w:rFonts w:ascii="Arial" w:hAnsi="Arial" w:cs="Arial"/>
+        </w:rPr>
+      </w:pPr>
+      <w:r>
+        <w:rPr>
+          <w:rFonts w:ascii="Arial" w:hAnsi="Arial" w:cs="Arial"/>
+        </w:rPr>
+        <w:t>For coding, I will give 20 days’ maximum. For developing Frontend - 7 days and Backend - 13 days. As for designing frontend, it is comparatively easy to Backend. Backend requires complex and logical problem-solving skills so time duration for the backend is likely twice to the frontend.</w:t>
+      </w:r>
+    </w:p>
+    <w:p>
+      <w:pPr>
+        <w:spacing w:line="360" w:lineRule="auto"/>
+        <w:ind w:left="720" w:firstLine="720"/>
+        <w:rPr>
+          <w:rFonts w:ascii="Arial" w:hAnsi="Arial" w:cs="Arial"/>
+        </w:rPr>
+      </w:pPr>
+      <w:r>
+        <w:rPr>
+          <w:rFonts w:ascii="Arial" w:hAnsi="Arial" w:cs="Arial"/>
+        </w:rPr>
+        <w:t>For testing, I will give 3 and 4 days for unit testing and black-box testing respectively. These testing will help to keep the project's code organized and well documented. It will also help to test the</w:t>
+      </w:r>
+      <w:r>
+        <w:rPr>
+          <w:rFonts w:ascii="Arial" w:hAnsi="Arial" w:cs="Arial"/>
+        </w:rPr>
+        <w:t xml:space="preserve"> behavioral of the project.</w:t>
+      </w:r>
+    </w:p>
+    <w:p>
+      <w:pPr>
+        <w:spacing w:line="360" w:lineRule="auto"/>
+        <w:ind w:left="720" w:firstLine="720"/>
+        <w:rPr>
+          <w:rFonts w:ascii="Arial" w:hAnsi="Arial" w:cs="Arial"/>
+        </w:rPr>
+      </w:pPr>
+      <w:bookmarkStart w:id="3" w:name="_GoBack"/>
+      <w:bookmarkEnd w:id="3"/>
+      <w:r>
+        <w:rPr>
+          <w:rFonts w:ascii="Arial" w:hAnsi="Arial" w:cs="Arial"/>
+        </w:rPr>
+        <w:t>And for doing other projects, I will allocate 11 days. In this duration, I will install and release the project in the market. After completing, I will prepare a final report and maintain the project if required.</w:t>
+      </w:r>
+    </w:p>
+    <w:p>
+      <w:pPr>
+        <w:spacing w:line="360" w:lineRule="auto"/>
+        <w:ind w:left="720" w:firstLine="720"/>
+        <w:rPr>
+          <w:rFonts w:ascii="Arial" w:hAnsi="Arial" w:cs="Arial"/>
+        </w:rPr>
+      </w:pPr>
+    </w:p>
+    <w:p>
+      <w:pPr>
+        <w:spacing w:line="360" w:lineRule="auto"/>
         <w:rPr>
           <w:rFonts w:ascii="Arial" w:hAnsi="Arial" w:cs="Arial"/>
         </w:rPr>
@@ -375,6 +488,7 @@
           <w:rFonts w:ascii="Arial" w:hAnsi="Arial" w:cs="Arial"/>
           <w:noProof/>
         </w:rPr>
+        <w:lastRenderedPageBreak/>
         <w:drawing>
           <wp:inline distT="0" distB="0" distL="0" distR="0" wp14:anchorId="66C8EBFB" wp14:editId="4511F50B">
             <wp:extent cx="5731510" cy="3475838"/>
@@ -468,7 +582,7 @@
         <w:lastRenderedPageBreak/>
         <w:tab/>
       </w:r>
-      <w:bookmarkStart w:id="3" w:name="_Toc5550858"/>
+      <w:bookmarkStart w:id="4" w:name="_Toc5550858"/>
       <w:r>
         <w:rPr>
           <w:rFonts w:ascii="Arial" w:hAnsi="Arial" w:cs="Arial"/>
@@ -482,7 +596,7 @@
         <w:tab/>
         <w:t>Gantt Chart</w:t>
       </w:r>
-      <w:bookmarkEnd w:id="3"/>
+      <w:bookmarkEnd w:id="4"/>
     </w:p>
     <w:p>
       <w:pPr>
@@ -703,10 +817,7 @@
         <w:t>Fig: Gantt Chart</w:t>
       </w:r>
     </w:p>
-    <w:p>
-      <w:bookmarkStart w:id="4" w:name="_GoBack"/>
-      <w:bookmarkEnd w:id="4"/>
-    </w:p>
+    <w:p/>
     <w:sectPr>
       <w:pgSz w:w="11906" w:h="16838" w:code="9"/>
       <w:pgMar w:top="1440" w:right="1440" w:bottom="1440" w:left="1440" w:header="720" w:footer="720" w:gutter="0"/>

</xml_diff>